<commit_message>
Add Swagger into Users_Domain and README.md for services
</commit_message>
<xml_diff>
--- a/docs/DOCUMENT STRUCTURE - FINAL PROJECT REPORT.docx
+++ b/docs/DOCUMENT STRUCTURE - FINAL PROJECT REPORT.docx
@@ -119,9 +119,8 @@
                                   <w:alias w:val="Fecha de publicación"/>
                                   <w:tag w:val=""/>
                                   <w:id w:val="400952559"/>
-                                  <w:showingPlcHdr/>
                                   <w:dataBinding w:prefixMappings="xmlns:ns0='http://schemas.microsoft.com/office/2006/coverPageProps' " w:xpath="/ns0:CoverPageProperties[1]/ns0:PublishDate[1]" w:storeItemID="{55AF091B-3C7A-41E3-B477-F2FDAA23CFDA}"/>
-                                  <w:date>
+                                  <w:date w:fullDate="2025-07-16T00:00:00Z">
                                     <w:dateFormat w:val="d 'de' MMMM 'de' yyyy"/>
                                     <w:lid w:val="es-ES"/>
                                     <w:storeMappedDataAs w:val="dateTime"/>
@@ -148,7 +147,7 @@
                                         <w:szCs w:val="40"/>
                                         <w:lang w:val="es-ES"/>
                                       </w:rPr>
-                                      <w:t>[Fecha]</w:t>
+                                      <w:t>16 de julio de 2025</w:t>
                                     </w:r>
                                   </w:p>
                                 </w:sdtContent>
@@ -193,9 +192,8 @@
                             <w:alias w:val="Fecha de publicación"/>
                             <w:tag w:val=""/>
                             <w:id w:val="400952559"/>
-                            <w:showingPlcHdr/>
                             <w:dataBinding w:prefixMappings="xmlns:ns0='http://schemas.microsoft.com/office/2006/coverPageProps' " w:xpath="/ns0:CoverPageProperties[1]/ns0:PublishDate[1]" w:storeItemID="{55AF091B-3C7A-41E3-B477-F2FDAA23CFDA}"/>
-                            <w:date>
+                            <w:date w:fullDate="2025-07-16T00:00:00Z">
                               <w:dateFormat w:val="d 'de' MMMM 'de' yyyy"/>
                               <w:lid w:val="es-ES"/>
                               <w:storeMappedDataAs w:val="dateTime"/>
@@ -222,7 +220,7 @@
                                   <w:szCs w:val="40"/>
                                   <w:lang w:val="es-ES"/>
                                 </w:rPr>
-                                <w:t>[Fecha]</w:t>
+                                <w:t>16 de julio de 2025</w:t>
                               </w:r>
                             </w:p>
                           </w:sdtContent>
@@ -2725,7 +2723,7 @@
           <w:szCs w:val="22"/>
           <w:lang w:val="en-US"/>
         </w:rPr>
-        <w:t>: Users, Catalog, Orders, Inventory, and Analytics. Each domain contains several microservices communicating with REST, gRPC, Kafka, SOAP, or Webhooks.</w:t>
+        <w:t>: Users, Catalog, Orders, Inventory, and Analytics. Each domain contains several microservices communicating with REST, gRPC, SOAP, or Webhooks.</w:t>
       </w:r>
     </w:p>
     <w:p>
@@ -2774,10 +2772,10 @@
           <w:lang w:val="en-US"/>
         </w:rPr>
         <w:drawing>
-          <wp:inline distT="0" distB="0" distL="0" distR="0" wp14:anchorId="12B46FC6" wp14:editId="36A3AC07">
-            <wp:extent cx="5612130" cy="3713480"/>
-            <wp:effectExtent l="0" t="0" r="7620" b="1270"/>
-            <wp:docPr id="1596991487" name="Imagen 1"/>
+          <wp:inline distT="0" distB="0" distL="0" distR="0" wp14:anchorId="3DB5621A" wp14:editId="5B142790">
+            <wp:extent cx="5960745" cy="5451894"/>
+            <wp:effectExtent l="0" t="0" r="1905" b="0"/>
+            <wp:docPr id="1908230488" name="Imagen 7"/>
             <wp:cNvGraphicFramePr>
               <a:graphicFrameLocks xmlns:a="http://schemas.openxmlformats.org/drawingml/2006/main" noChangeAspect="1"/>
             </wp:cNvGraphicFramePr>
@@ -2785,7 +2783,7 @@
               <a:graphicData uri="http://schemas.openxmlformats.org/drawingml/2006/picture">
                 <pic:pic xmlns:pic="http://schemas.openxmlformats.org/drawingml/2006/picture">
                   <pic:nvPicPr>
-                    <pic:cNvPr id="0" name="Picture 1"/>
+                    <pic:cNvPr id="0" name="Picture 2"/>
                     <pic:cNvPicPr>
                       <a:picLocks noChangeAspect="1" noChangeArrowheads="1"/>
                     </pic:cNvPicPr>
@@ -2806,7 +2804,7 @@
                   <pic:spPr bwMode="auto">
                     <a:xfrm>
                       <a:off x="0" y="0"/>
-                      <a:ext cx="5612130" cy="3713480"/>
+                      <a:ext cx="5963521" cy="5454433"/>
                     </a:xfrm>
                     <a:prstGeom prst="rect">
                       <a:avLst/>
@@ -2847,6 +2845,7 @@
           <w:szCs w:val="22"/>
           <w:lang w:val="en-US"/>
         </w:rPr>
+        <w:lastRenderedPageBreak/>
         <w:t>Backend Languages and Design Principles</w:t>
       </w:r>
       <w:bookmarkEnd w:id="4"/>
@@ -2872,7 +2871,43 @@
           <w:szCs w:val="22"/>
           <w:lang w:val="en-US"/>
         </w:rPr>
-        <w:t>Languages used: Python, Rust, Java, Go, Node.js</w:t>
+        <w:t xml:space="preserve">Languages used: Python, </w:t>
+      </w:r>
+      <w:r>
+        <w:rPr>
+          <w:rFonts w:ascii="Arial" w:hAnsi="Arial" w:cs="Arial"/>
+          <w:sz w:val="22"/>
+          <w:szCs w:val="22"/>
+          <w:lang w:val="en-US"/>
+        </w:rPr>
+        <w:t>HTML</w:t>
+      </w:r>
+      <w:r>
+        <w:rPr>
+          <w:rFonts w:ascii="Arial" w:hAnsi="Arial" w:cs="Arial"/>
+          <w:sz w:val="22"/>
+          <w:szCs w:val="22"/>
+          <w:lang w:val="en-US"/>
+        </w:rPr>
+        <w:t>, Java</w:t>
+      </w:r>
+      <w:r>
+        <w:rPr>
+          <w:rFonts w:ascii="Arial" w:hAnsi="Arial" w:cs="Arial"/>
+          <w:sz w:val="22"/>
+          <w:szCs w:val="22"/>
+          <w:lang w:val="en-US"/>
+        </w:rPr>
+        <w:t>Script</w:t>
+      </w:r>
+      <w:r>
+        <w:rPr>
+          <w:rFonts w:ascii="Arial" w:hAnsi="Arial" w:cs="Arial"/>
+          <w:sz w:val="22"/>
+          <w:szCs w:val="22"/>
+          <w:lang w:val="en-US"/>
+        </w:rPr>
+        <w:t>, Go, Node.js</w:t>
       </w:r>
     </w:p>
     <w:p>
@@ -3020,8 +3055,7 @@
           <w:szCs w:val="22"/>
           <w:lang w:val="en-US"/>
         </w:rPr>
-        <w:lastRenderedPageBreak/>
-        <w:t>Kafka: Event-driven messaging</w:t>
+        <w:t>Webhook: Notifications to third-party services</w:t>
       </w:r>
     </w:p>
     <w:p>
@@ -3045,30 +3079,6 @@
           <w:szCs w:val="22"/>
           <w:lang w:val="en-US"/>
         </w:rPr>
-        <w:t>Webhook: Notifications to third-party services</w:t>
-      </w:r>
-    </w:p>
-    <w:p>
-      <w:pPr>
-        <w:pStyle w:val="Prrafodelista"/>
-        <w:numPr>
-          <w:ilvl w:val="0"/>
-          <w:numId w:val="2"/>
-        </w:numPr>
-        <w:rPr>
-          <w:rFonts w:ascii="Arial" w:hAnsi="Arial" w:cs="Arial"/>
-          <w:sz w:val="22"/>
-          <w:szCs w:val="22"/>
-          <w:lang w:val="en-US"/>
-        </w:rPr>
-      </w:pPr>
-      <w:r>
-        <w:rPr>
-          <w:rFonts w:ascii="Arial" w:hAnsi="Arial" w:cs="Arial"/>
-          <w:sz w:val="22"/>
-          <w:szCs w:val="22"/>
-          <w:lang w:val="en-US"/>
-        </w:rPr>
         <w:t>SOAP: External billing system integration</w:t>
       </w:r>
       <w:r>
@@ -3078,7 +3088,45 @@
           <w:szCs w:val="22"/>
           <w:lang w:val="en-US"/>
         </w:rPr>
-        <w:t xml:space="preserve"> (PayPal SOAP API for payment precessing)</w:t>
+        <w:t xml:space="preserve"> (</w:t>
+      </w:r>
+      <w:r>
+        <w:rPr>
+          <w:rFonts w:ascii="Arial" w:hAnsi="Arial" w:cs="Arial"/>
+          <w:sz w:val="22"/>
+          <w:szCs w:val="22"/>
+          <w:lang w:val="en-US"/>
+        </w:rPr>
+        <w:t>PlacetoPay</w:t>
+      </w:r>
+      <w:r>
+        <w:rPr>
+          <w:rFonts w:ascii="Arial" w:hAnsi="Arial" w:cs="Arial"/>
+          <w:sz w:val="22"/>
+          <w:szCs w:val="22"/>
+          <w:lang w:val="en-US"/>
+        </w:rPr>
+        <w:t xml:space="preserve"> API for payment </w:t>
+      </w:r>
+      <w:proofErr w:type="gramStart"/>
+      <w:r>
+        <w:rPr>
+          <w:rFonts w:ascii="Arial" w:hAnsi="Arial" w:cs="Arial"/>
+          <w:sz w:val="22"/>
+          <w:szCs w:val="22"/>
+          <w:lang w:val="en-US"/>
+        </w:rPr>
+        <w:t>precessing</w:t>
+      </w:r>
+      <w:proofErr w:type="gramEnd"/>
+      <w:r>
+        <w:rPr>
+          <w:rFonts w:ascii="Arial" w:hAnsi="Arial" w:cs="Arial"/>
+          <w:sz w:val="22"/>
+          <w:szCs w:val="22"/>
+          <w:lang w:val="en-US"/>
+        </w:rPr>
+        <w:t>)</w:t>
       </w:r>
     </w:p>
     <w:p>
@@ -3155,10 +3203,10 @@
           <w:lang w:val="en-US"/>
         </w:rPr>
         <w:drawing>
-          <wp:inline distT="0" distB="0" distL="0" distR="0" wp14:anchorId="4DA5DD89" wp14:editId="7A155330">
-            <wp:extent cx="5287992" cy="6729954"/>
-            <wp:effectExtent l="0" t="0" r="8255" b="0"/>
-            <wp:docPr id="1303841701" name="Imagen 2" descr="Diagrama&#10;&#10;El contenido generado por IA puede ser incorrecto."/>
+          <wp:inline distT="0" distB="0" distL="0" distR="0" wp14:anchorId="0554FCD7" wp14:editId="64E400A7">
+            <wp:extent cx="6248670" cy="3045125"/>
+            <wp:effectExtent l="0" t="0" r="0" b="3175"/>
+            <wp:docPr id="981709883" name="Imagen 6"/>
             <wp:cNvGraphicFramePr>
               <a:graphicFrameLocks xmlns:a="http://schemas.openxmlformats.org/drawingml/2006/main" noChangeAspect="1"/>
             </wp:cNvGraphicFramePr>
@@ -3166,7 +3214,7 @@
               <a:graphicData uri="http://schemas.openxmlformats.org/drawingml/2006/picture">
                 <pic:pic xmlns:pic="http://schemas.openxmlformats.org/drawingml/2006/picture">
                   <pic:nvPicPr>
-                    <pic:cNvPr id="1303841701" name="Imagen 2" descr="Diagrama&#10;&#10;El contenido generado por IA puede ser incorrecto."/>
+                    <pic:cNvPr id="0" name="Picture 1"/>
                     <pic:cNvPicPr>
                       <a:picLocks noChangeAspect="1" noChangeArrowheads="1"/>
                     </pic:cNvPicPr>
@@ -3187,7 +3235,7 @@
                   <pic:spPr bwMode="auto">
                     <a:xfrm>
                       <a:off x="0" y="0"/>
-                      <a:ext cx="5300541" cy="6745925"/>
+                      <a:ext cx="6260959" cy="3051114"/>
                     </a:xfrm>
                     <a:prstGeom prst="rect">
                       <a:avLst/>
@@ -3228,7 +3276,6 @@
           <w:szCs w:val="22"/>
           <w:lang w:val="en-US"/>
         </w:rPr>
-        <w:lastRenderedPageBreak/>
         <w:t>Infrastructure Components</w:t>
       </w:r>
       <w:bookmarkEnd w:id="8"/>
@@ -3425,6 +3472,7 @@
           <w:szCs w:val="22"/>
           <w:lang w:val="en-US"/>
         </w:rPr>
+        <w:lastRenderedPageBreak/>
         <w:t>DevOps and Operability</w:t>
       </w:r>
       <w:bookmarkEnd w:id="9"/>
@@ -3597,7 +3645,6 @@
           <w:szCs w:val="22"/>
           <w:lang w:val="en-US"/>
         </w:rPr>
-        <w:lastRenderedPageBreak/>
         <w:t>Functional Modeling</w:t>
       </w:r>
       <w:bookmarkEnd w:id="10"/>
@@ -3744,10 +3791,10 @@
           <w:lang w:val="en-US"/>
         </w:rPr>
         <w:drawing>
-          <wp:inline distT="0" distB="0" distL="0" distR="0" wp14:anchorId="417CC0C8" wp14:editId="72A68A52">
-            <wp:extent cx="5612130" cy="4238625"/>
-            <wp:effectExtent l="0" t="0" r="7620" b="9525"/>
-            <wp:docPr id="153592807" name="Imagen 4" descr="Diagrama, Esquemático&#10;&#10;El contenido generado por IA puede ser incorrecto."/>
+          <wp:inline distT="0" distB="0" distL="0" distR="0" wp14:anchorId="588DF60B" wp14:editId="7BE71951">
+            <wp:extent cx="5607050" cy="4959985"/>
+            <wp:effectExtent l="0" t="0" r="0" b="0"/>
+            <wp:docPr id="240821211" name="Imagen 7"/>
             <wp:cNvGraphicFramePr>
               <a:graphicFrameLocks xmlns:a="http://schemas.openxmlformats.org/drawingml/2006/main" noChangeAspect="1"/>
             </wp:cNvGraphicFramePr>
@@ -3755,7 +3802,7 @@
               <a:graphicData uri="http://schemas.openxmlformats.org/drawingml/2006/picture">
                 <pic:pic xmlns:pic="http://schemas.openxmlformats.org/drawingml/2006/picture">
                   <pic:nvPicPr>
-                    <pic:cNvPr id="153592807" name="Imagen 4" descr="Diagrama, Esquemático&#10;&#10;El contenido generado por IA puede ser incorrecto."/>
+                    <pic:cNvPr id="0" name="Picture 2"/>
                     <pic:cNvPicPr>
                       <a:picLocks noChangeAspect="1" noChangeArrowheads="1"/>
                     </pic:cNvPicPr>
@@ -3776,7 +3823,7 @@
                   <pic:spPr bwMode="auto">
                     <a:xfrm>
                       <a:off x="0" y="0"/>
-                      <a:ext cx="5612130" cy="4238625"/>
+                      <a:ext cx="5607050" cy="4959985"/>
                     </a:xfrm>
                     <a:prstGeom prst="rect">
                       <a:avLst/>
@@ -3890,25 +3937,6 @@
     </w:p>
     <w:p>
       <w:pPr>
-        <w:rPr>
-          <w:rFonts w:ascii="Arial" w:hAnsi="Arial" w:cs="Arial"/>
-          <w:sz w:val="22"/>
-          <w:szCs w:val="22"/>
-          <w:lang w:val="en-US"/>
-        </w:rPr>
-      </w:pPr>
-      <w:r>
-        <w:rPr>
-          <w:rFonts w:ascii="Arial" w:hAnsi="Arial" w:cs="Arial"/>
-          <w:sz w:val="22"/>
-          <w:szCs w:val="22"/>
-          <w:lang w:val="en-US"/>
-        </w:rPr>
-        <w:br w:type="page"/>
-      </w:r>
-    </w:p>
-    <w:p>
-      <w:pPr>
         <w:pStyle w:val="Ttulo1"/>
         <w:rPr>
           <w:rFonts w:ascii="Arial" w:hAnsi="Arial" w:cs="Arial"/>
@@ -4282,26 +4310,26 @@
           <w:szCs w:val="22"/>
           <w:lang w:val="en-US"/>
         </w:rPr>
-        <w:t>Service Decoupling via Kafka</w:t>
-      </w:r>
-    </w:p>
-    <w:p>
-      <w:pPr>
-        <w:rPr>
-          <w:rFonts w:ascii="Arial" w:hAnsi="Arial" w:cs="Arial"/>
-          <w:sz w:val="22"/>
-          <w:szCs w:val="22"/>
-          <w:lang w:val="en-US"/>
-        </w:rPr>
-      </w:pPr>
-      <w:r>
-        <w:rPr>
-          <w:rFonts w:ascii="Arial" w:hAnsi="Arial" w:cs="Arial"/>
-          <w:sz w:val="22"/>
-          <w:szCs w:val="22"/>
-          <w:lang w:val="en-US"/>
-        </w:rPr>
-        <w:t>By leveraging Kafka for asynchronous communication, services remain loosely coupled. If one service fails, others can continue processing independently. Failed events are stored in a retry queue or dead-letter topic until the service recovers.</w:t>
+        <w:t>JumpBox and Secure Access Recovery</w:t>
+      </w:r>
+    </w:p>
+    <w:p>
+      <w:pPr>
+        <w:rPr>
+          <w:rFonts w:ascii="Arial" w:hAnsi="Arial" w:cs="Arial"/>
+          <w:sz w:val="22"/>
+          <w:szCs w:val="22"/>
+          <w:lang w:val="en-US"/>
+        </w:rPr>
+      </w:pPr>
+      <w:r>
+        <w:rPr>
+          <w:rFonts w:ascii="Arial" w:hAnsi="Arial" w:cs="Arial"/>
+          <w:sz w:val="22"/>
+          <w:szCs w:val="22"/>
+          <w:lang w:val="en-US"/>
+        </w:rPr>
+        <w:t>A Bastion EC2 instance (JumpBox) is maintained for emergency SSH access to private subnets. This JumpBox is only accessible via IP whitelisting and MFA.</w:t>
       </w:r>
     </w:p>
     <w:p>
@@ -4327,43 +4355,41 @@
           <w:szCs w:val="22"/>
           <w:lang w:val="en-US"/>
         </w:rPr>
-        <w:t>JumpBox and Secure Access Recovery</w:t>
-      </w:r>
-    </w:p>
-    <w:p>
-      <w:pPr>
-        <w:rPr>
-          <w:rFonts w:ascii="Arial" w:hAnsi="Arial" w:cs="Arial"/>
-          <w:sz w:val="22"/>
-          <w:szCs w:val="22"/>
-          <w:lang w:val="en-US"/>
-        </w:rPr>
-      </w:pPr>
-      <w:r>
-        <w:rPr>
-          <w:rFonts w:ascii="Arial" w:hAnsi="Arial" w:cs="Arial"/>
-          <w:sz w:val="22"/>
-          <w:szCs w:val="22"/>
-          <w:lang w:val="en-US"/>
-        </w:rPr>
-        <w:t>A Bastion EC2 instance (JumpBox) is maintained for emergency SSH access to private subnets. This JumpBox is only accessible via IP whitelisting and MFA.</w:t>
-      </w:r>
-    </w:p>
-    <w:p>
-      <w:pPr>
-        <w:rPr>
-          <w:rFonts w:ascii="Arial" w:hAnsi="Arial" w:cs="Arial"/>
-          <w:b/>
-          <w:bCs/>
-          <w:sz w:val="22"/>
-          <w:szCs w:val="22"/>
-          <w:lang w:val="en-US"/>
-        </w:rPr>
-      </w:pPr>
-    </w:p>
-    <w:p>
-      <w:pPr>
-        <w:pStyle w:val="Ttulo2"/>
+        <w:t>Periodic Testing and Simulation</w:t>
+      </w:r>
+    </w:p>
+    <w:p>
+      <w:pPr>
+        <w:rPr>
+          <w:rFonts w:ascii="Arial" w:hAnsi="Arial" w:cs="Arial"/>
+          <w:sz w:val="22"/>
+          <w:szCs w:val="22"/>
+          <w:lang w:val="en-US"/>
+        </w:rPr>
+      </w:pPr>
+      <w:r>
+        <w:rPr>
+          <w:rFonts w:ascii="Arial" w:hAnsi="Arial" w:cs="Arial"/>
+          <w:sz w:val="22"/>
+          <w:szCs w:val="22"/>
+          <w:lang w:val="en-US"/>
+        </w:rPr>
+        <w:t>Chaos engineering principles are applied in controlled environments using tools like Gremlin or AWS Fault Injection Simulator. These test the system’s behavior under partial outages, high latency, and resource failures to verify recovery paths.</w:t>
+      </w:r>
+    </w:p>
+    <w:p>
+      <w:pPr>
+        <w:rPr>
+          <w:rFonts w:ascii="Arial" w:hAnsi="Arial" w:cs="Arial"/>
+          <w:sz w:val="22"/>
+          <w:szCs w:val="22"/>
+          <w:lang w:val="en-US"/>
+        </w:rPr>
+      </w:pPr>
+    </w:p>
+    <w:p>
+      <w:pPr>
+        <w:pStyle w:val="Ttulo1"/>
         <w:rPr>
           <w:rFonts w:ascii="Arial" w:hAnsi="Arial" w:cs="Arial"/>
           <w:b/>
@@ -4374,6 +4400,7 @@
           <w:lang w:val="en-US"/>
         </w:rPr>
       </w:pPr>
+      <w:bookmarkStart w:id="16" w:name="_Toc199449417"/>
       <w:r>
         <w:rPr>
           <w:rFonts w:ascii="Arial" w:hAnsi="Arial" w:cs="Arial"/>
@@ -4385,62 +4412,6 @@
           <w:lang w:val="en-US"/>
         </w:rPr>
         <w:lastRenderedPageBreak/>
-        <w:t>Periodic Testing and Simulation</w:t>
-      </w:r>
-    </w:p>
-    <w:p>
-      <w:pPr>
-        <w:rPr>
-          <w:rFonts w:ascii="Arial" w:hAnsi="Arial" w:cs="Arial"/>
-          <w:sz w:val="22"/>
-          <w:szCs w:val="22"/>
-          <w:lang w:val="en-US"/>
-        </w:rPr>
-      </w:pPr>
-      <w:r>
-        <w:rPr>
-          <w:rFonts w:ascii="Arial" w:hAnsi="Arial" w:cs="Arial"/>
-          <w:sz w:val="22"/>
-          <w:szCs w:val="22"/>
-          <w:lang w:val="en-US"/>
-        </w:rPr>
-        <w:t>Chaos engineering principles are applied in controlled environments using tools like Gremlin or AWS Fault Injection Simulator. These test the system’s behavior under partial outages, high latency, and resource failures to verify recovery paths.</w:t>
-      </w:r>
-    </w:p>
-    <w:p>
-      <w:pPr>
-        <w:rPr>
-          <w:rFonts w:ascii="Arial" w:hAnsi="Arial" w:cs="Arial"/>
-          <w:sz w:val="22"/>
-          <w:szCs w:val="22"/>
-          <w:lang w:val="en-US"/>
-        </w:rPr>
-      </w:pPr>
-    </w:p>
-    <w:p>
-      <w:pPr>
-        <w:pStyle w:val="Ttulo1"/>
-        <w:rPr>
-          <w:rFonts w:ascii="Arial" w:hAnsi="Arial" w:cs="Arial"/>
-          <w:b/>
-          <w:bCs/>
-          <w:color w:val="auto"/>
-          <w:sz w:val="22"/>
-          <w:szCs w:val="22"/>
-          <w:lang w:val="en-US"/>
-        </w:rPr>
-      </w:pPr>
-      <w:bookmarkStart w:id="16" w:name="_Toc199449417"/>
-      <w:r>
-        <w:rPr>
-          <w:rFonts w:ascii="Arial" w:hAnsi="Arial" w:cs="Arial"/>
-          <w:b/>
-          <w:bCs/>
-          <w:color w:val="auto"/>
-          <w:sz w:val="22"/>
-          <w:szCs w:val="22"/>
-          <w:lang w:val="en-US"/>
-        </w:rPr>
         <w:t>Annual Maintenance Cost</w:t>
       </w:r>
       <w:bookmarkEnd w:id="16"/>
@@ -7523,7 +7494,7 @@
 
 <file path=customXml/item1.xml><?xml version="1.0" encoding="utf-8"?>
 <CoverPageProperties xmlns="http://schemas.microsoft.com/office/2006/coverPageProps">
-  <PublishDate/>
+  <PublishDate>2025-07-16T00:00:00</PublishDate>
   <Abstract/>
   <CompanyAddress>Ing. Juan Pablo Guevara</CompanyAddress>
   <CompanyPhone/>

</xml_diff>